<commit_message>
Files cap. 2 e correções link
</commit_message>
<xml_diff>
--- a/Aulas/Parte 2/W M Pereira Junior e M N Rabelo_Apt - Aula Solução equações - Método da bisseção_r00_040321.docx
+++ b/Aulas/Parte 2/W M Pereira Junior e M N Rabelo_Apt - Aula Solução equações - Método da bisseção_r00_040321.docx
@@ -1560,7 +1560,7 @@
               </w:rPr>
               <w:lastRenderedPageBreak/>
               <w:drawing>
-                <wp:anchor distT="0" distB="0" distL="114300" distR="114300" simplePos="0" relativeHeight="251670528" behindDoc="0" locked="0" layoutInCell="1" allowOverlap="1" wp14:anchorId="749C8134" wp14:editId="54A4A6F3">
+                <wp:anchor distT="0" distB="0" distL="114300" distR="114300" simplePos="0" relativeHeight="251670528" behindDoc="0" locked="0" layoutInCell="1" allowOverlap="1" wp14:anchorId="749C8134" wp14:editId="6422FE48">
                   <wp:simplePos x="0" y="0"/>
                   <wp:positionH relativeFrom="column">
                     <wp:posOffset>8080375</wp:posOffset>
@@ -3442,23 +3442,17 @@
           <w:sz w:val="40"/>
           <w:szCs w:val="40"/>
         </w:rPr>
+        <w:fldChar w:fldCharType="separate"/>
       </w:r>
       <w:r>
         <w:rPr>
           <w:rFonts w:ascii="CMU Serif" w:hAnsi="CMU Serif" w:cs="CMU Serif"/>
-          <w:sz w:val="40"/>
-          <w:szCs w:val="40"/>
-        </w:rPr>
-        <w:fldChar w:fldCharType="separate"/>
-      </w:r>
-      <w:r>
-        <w:rPr>
-          <w:rFonts w:ascii="CMU Serif" w:hAnsi="CMU Serif" w:cs="CMU Serif"/>
-          <w:noProof/>
-          <w:sz w:val="40"/>
-          <w:szCs w:val="40"/>
-        </w:rPr>
-        <w:t>4</w:t>
+          <w:b/>
+          <w:bCs/>
+          <w:sz w:val="40"/>
+          <w:szCs w:val="40"/>
+        </w:rPr>
+        <w:t>Erro! Fonte de referência não encontrada.</w:t>
       </w:r>
       <w:r>
         <w:rPr>
@@ -3675,7 +3669,7 @@
         </w:rPr>
         <w:lastRenderedPageBreak/>
         <w:drawing>
-          <wp:anchor distT="0" distB="0" distL="114300" distR="114300" simplePos="0" relativeHeight="251672576" behindDoc="0" locked="0" layoutInCell="1" allowOverlap="1" wp14:anchorId="15088E36" wp14:editId="20611EA1">
+          <wp:anchor distT="0" distB="0" distL="114300" distR="114300" simplePos="0" relativeHeight="251672576" behindDoc="0" locked="0" layoutInCell="1" allowOverlap="1" wp14:anchorId="15088E36" wp14:editId="2D81F90F">
             <wp:simplePos x="0" y="0"/>
             <wp:positionH relativeFrom="margin">
               <wp:align>left</wp:align>
@@ -3687,7 +3681,7 @@
             <wp:effectExtent l="0" t="0" r="0" b="0"/>
             <wp:wrapNone/>
             <wp:docPr id="6" name="Gráfico 6">
-              <a:hlinkClick xmlns:a="http://schemas.openxmlformats.org/drawingml/2006/main" r:id="rId10"/>
+              <a:hlinkClick xmlns:a="http://schemas.openxmlformats.org/drawingml/2006/main" r:id="rId15"/>
             </wp:docPr>
             <wp:cNvGraphicFramePr>
               <a:graphicFrameLocks xmlns:a="http://schemas.openxmlformats.org/drawingml/2006/main" noChangeAspect="1"/>
@@ -3696,8 +3690,8 @@
               <a:graphicData uri="http://schemas.openxmlformats.org/drawingml/2006/picture">
                 <pic:pic xmlns:pic="http://schemas.openxmlformats.org/drawingml/2006/picture">
                   <pic:nvPicPr>
-                    <pic:cNvPr id="30" name="Gráfico 30">
-                      <a:hlinkClick r:id="rId10"/>
+                    <pic:cNvPr id="6" name="Gráfico 6">
+                      <a:hlinkClick r:id="rId15"/>
                     </pic:cNvPr>
                     <pic:cNvPicPr/>
                   </pic:nvPicPr>
@@ -3959,7 +3953,7 @@
                           <pic:cNvPicPr/>
                         </pic:nvPicPr>
                         <pic:blipFill>
-                          <a:blip r:embed="rId15"/>
+                          <a:blip r:embed="rId16"/>
                           <a:stretch>
                             <a:fillRect/>
                           </a:stretch>
@@ -4020,7 +4014,7 @@
                           <pic:cNvPicPr/>
                         </pic:nvPicPr>
                         <pic:blipFill>
-                          <a:blip r:embed="rId16"/>
+                          <a:blip r:embed="rId17"/>
                           <a:stretch>
                             <a:fillRect/>
                           </a:stretch>
@@ -5140,23 +5134,17 @@
                 <w:sz w:val="40"/>
                 <w:szCs w:val="40"/>
               </w:rPr>
+              <w:fldChar w:fldCharType="separate"/>
             </w:r>
             <w:r>
               <w:rPr>
                 <w:rFonts w:ascii="CMU Serif" w:hAnsi="CMU Serif" w:cs="CMU Serif"/>
+                <w:b/>
+                <w:bCs/>
                 <w:sz w:val="40"/>
                 <w:szCs w:val="40"/>
               </w:rPr>
-              <w:fldChar w:fldCharType="separate"/>
-            </w:r>
-            <w:r>
-              <w:rPr>
-                <w:rFonts w:ascii="CMU Serif" w:hAnsi="CMU Serif" w:cs="CMU Serif"/>
-                <w:noProof/>
-                <w:sz w:val="40"/>
-                <w:szCs w:val="40"/>
-              </w:rPr>
-              <w:t>4</w:t>
+              <w:t>Erro! Fonte de referência não encontrada.</w:t>
             </w:r>
             <w:r>
               <w:rPr>
@@ -5221,6 +5209,7 @@
                 <w:sz w:val="36"/>
                 <w:szCs w:val="36"/>
               </w:rPr>
+              <w:lastRenderedPageBreak/>
               <w:t>10</w:t>
             </w:r>
           </w:p>
@@ -5332,7 +5321,6 @@
                 <w:sz w:val="36"/>
                 <w:szCs w:val="36"/>
               </w:rPr>
-              <w:lastRenderedPageBreak/>
               <w:t>Iteração</w:t>
             </w:r>
           </w:p>
@@ -5995,7 +5983,7 @@
           <w:szCs w:val="40"/>
         </w:rPr>
         <w:drawing>
-          <wp:anchor distT="0" distB="0" distL="114300" distR="114300" simplePos="0" relativeHeight="251674624" behindDoc="0" locked="0" layoutInCell="1" allowOverlap="1" wp14:anchorId="359407EB" wp14:editId="20262D27">
+          <wp:anchor distT="0" distB="0" distL="114300" distR="114300" simplePos="0" relativeHeight="251674624" behindDoc="0" locked="0" layoutInCell="1" allowOverlap="1" wp14:anchorId="359407EB" wp14:editId="6E3C7350">
             <wp:simplePos x="0" y="0"/>
             <wp:positionH relativeFrom="margin">
               <wp:posOffset>9421155</wp:posOffset>
@@ -6007,7 +5995,7 @@
             <wp:effectExtent l="0" t="0" r="0" b="0"/>
             <wp:wrapNone/>
             <wp:docPr id="7" name="Gráfico 7">
-              <a:hlinkClick xmlns:a="http://schemas.openxmlformats.org/drawingml/2006/main" r:id="rId10"/>
+              <a:hlinkClick xmlns:a="http://schemas.openxmlformats.org/drawingml/2006/main" r:id="rId18"/>
             </wp:docPr>
             <wp:cNvGraphicFramePr>
               <a:graphicFrameLocks xmlns:a="http://schemas.openxmlformats.org/drawingml/2006/main" noChangeAspect="1"/>
@@ -6016,8 +6004,8 @@
               <a:graphicData uri="http://schemas.openxmlformats.org/drawingml/2006/picture">
                 <pic:pic xmlns:pic="http://schemas.openxmlformats.org/drawingml/2006/picture">
                   <pic:nvPicPr>
-                    <pic:cNvPr id="30" name="Gráfico 30">
-                      <a:hlinkClick r:id="rId10"/>
+                    <pic:cNvPr id="7" name="Gráfico 7">
+                      <a:hlinkClick r:id="rId18"/>
                     </pic:cNvPr>
                     <pic:cNvPicPr/>
                   </pic:nvPicPr>
@@ -6208,7 +6196,7 @@
                           <pic:cNvPicPr/>
                         </pic:nvPicPr>
                         <pic:blipFill>
-                          <a:blip r:embed="rId17"/>
+                          <a:blip r:embed="rId19"/>
                           <a:stretch>
                             <a:fillRect/>
                           </a:stretch>
@@ -6264,7 +6252,7 @@
                           <pic:cNvPicPr/>
                         </pic:nvPicPr>
                         <pic:blipFill>
-                          <a:blip r:embed="rId18"/>
+                          <a:blip r:embed="rId20"/>
                           <a:stretch>
                             <a:fillRect/>
                           </a:stretch>
@@ -6442,9 +6430,9 @@
       </w:pPr>
     </w:p>
     <w:sectPr>
-      <w:headerReference w:type="default" r:id="rId19"/>
-      <w:footerReference w:type="default" r:id="rId20"/>
-      <w:footerReference w:type="first" r:id="rId21"/>
+      <w:headerReference w:type="default" r:id="rId21"/>
+      <w:footerReference w:type="default" r:id="rId22"/>
+      <w:footerReference w:type="first" r:id="rId23"/>
       <w:pgSz w:w="16965" w:h="9446" w:orient="landscape"/>
       <w:pgMar w:top="284" w:right="284" w:bottom="284" w:left="284" w:header="170" w:footer="113" w:gutter="0"/>
       <w:cols w:space="708"/>

</xml_diff>

<commit_message>
AULA DE MÉTODOS COMP
Segue
</commit_message>
<xml_diff>
--- a/Aulas/Parte 2/W M Pereira Junior e M N Rabelo_Apt - Aula Solução equações - Método da bisseção_r00_040321.docx
+++ b/Aulas/Parte 2/W M Pereira Junior e M N Rabelo_Apt - Aula Solução equações - Método da bisseção_r00_040321.docx
@@ -8,7 +8,7 @@
           <w:noProof/>
         </w:rPr>
         <w:drawing>
-          <wp:anchor distT="0" distB="0" distL="114300" distR="114300" simplePos="0" relativeHeight="251663360" behindDoc="0" locked="0" layoutInCell="1" allowOverlap="1" wp14:anchorId="48DDA0DF" wp14:editId="7CBD8F8E">
+          <wp:anchor distT="0" distB="0" distL="114300" distR="114300" simplePos="0" relativeHeight="251675648" behindDoc="0" locked="0" layoutInCell="1" allowOverlap="1" wp14:anchorId="04AA7F0A" wp14:editId="0BF9B8FF">
             <wp:simplePos x="0" y="0"/>
             <wp:positionH relativeFrom="page">
               <wp:align>left</wp:align>
@@ -16,10 +16,10 @@
             <wp:positionV relativeFrom="paragraph">
               <wp:posOffset>-180340</wp:posOffset>
             </wp:positionV>
-            <wp:extent cx="10822931" cy="6170383"/>
-            <wp:effectExtent l="0" t="0" r="0" b="1905"/>
+            <wp:extent cx="10829356" cy="5997563"/>
+            <wp:effectExtent l="0" t="0" r="0" b="3810"/>
             <wp:wrapNone/>
-            <wp:docPr id="1" name="Imagem 1"/>
+            <wp:docPr id="8" name="Imagem 8"/>
             <wp:cNvGraphicFramePr>
               <a:graphicFrameLocks xmlns:a="http://schemas.openxmlformats.org/drawingml/2006/main" noChangeAspect="1"/>
             </wp:cNvGraphicFramePr>
@@ -48,7 +48,7 @@
                   <pic:spPr bwMode="auto">
                     <a:xfrm>
                       <a:off x="0" y="0"/>
-                      <a:ext cx="10822931" cy="6170383"/>
+                      <a:ext cx="10829356" cy="5997563"/>
                     </a:xfrm>
                     <a:prstGeom prst="rect">
                       <a:avLst/>
@@ -5212,7 +5212,6 @@
               </w:rPr>
               <w:t xml:space="preserve"> </w:t>
             </w:r>
-            <w:proofErr w:type="gramStart"/>
             <w:r>
               <w:rPr>
                 <w:rFonts w:ascii="Courier New" w:eastAsiaTheme="minorEastAsia" w:hAnsi="Courier New" w:cs="Courier New"/>
@@ -5227,16 +5226,7 @@
                 <w:sz w:val="36"/>
                 <w:szCs w:val="36"/>
               </w:rPr>
-              <w:t xml:space="preserve"> .</w:t>
-            </w:r>
-            <w:proofErr w:type="gramEnd"/>
-            <w:r>
-              <w:rPr>
-                <w:rFonts w:ascii="Courier New" w:eastAsia="Times New Roman" w:hAnsi="Courier New" w:cs="Courier New"/>
-                <w:sz w:val="36"/>
-                <w:szCs w:val="36"/>
-              </w:rPr>
-              <w:t xml:space="preserve"> </w:t>
+              <w:t xml:space="preserve"> . </w:t>
             </w:r>
             <w:r>
               <w:rPr>
@@ -5682,6 +5672,7 @@
                 <w:sz w:val="36"/>
                 <w:szCs w:val="36"/>
               </w:rPr>
+              <w:instrText xml:space="preserve"> \* MERGEFORMAT </w:instrText>
             </w:r>
             <w:r>
               <w:rPr>
@@ -5689,6 +5680,61 @@
                 <w:sz w:val="36"/>
                 <w:szCs w:val="36"/>
               </w:rPr>
+            </w:r>
+            <w:r>
+              <w:rPr>
+                <w:rFonts w:ascii="Courier New" w:eastAsiaTheme="minorEastAsia" w:hAnsi="Courier New" w:cs="Courier New"/>
+                <w:sz w:val="36"/>
+                <w:szCs w:val="36"/>
+              </w:rPr>
+              <w:fldChar w:fldCharType="separate"/>
+            </w:r>
+            <w:r>
+              <w:rPr>
+                <w:rFonts w:ascii="Courier New" w:eastAsiaTheme="minorEastAsia" w:hAnsi="Courier New" w:cs="Courier New"/>
+                <w:sz w:val="36"/>
+                <w:szCs w:val="36"/>
+              </w:rPr>
+              <w:t>4</w:t>
+            </w:r>
+            <w:r>
+              <w:rPr>
+                <w:rFonts w:ascii="Courier New" w:eastAsiaTheme="minorEastAsia" w:hAnsi="Courier New" w:cs="Courier New"/>
+                <w:sz w:val="36"/>
+                <w:szCs w:val="36"/>
+              </w:rPr>
+              <w:fldChar w:fldCharType="end"/>
+            </w:r>
+            <w:r>
+              <w:rPr>
+                <w:rFonts w:ascii="Courier New" w:eastAsiaTheme="minorEastAsia" w:hAnsi="Courier New" w:cs="Courier New"/>
+                <w:sz w:val="36"/>
+                <w:szCs w:val="36"/>
+              </w:rPr>
+              <w:t xml:space="preserve"> e </w:t>
+            </w:r>
+            <w:r>
+              <w:rPr>
+                <w:rFonts w:ascii="Courier New" w:eastAsiaTheme="minorEastAsia" w:hAnsi="Courier New" w:cs="Courier New"/>
+                <w:sz w:val="36"/>
+                <w:szCs w:val="36"/>
+              </w:rPr>
+              <w:fldChar w:fldCharType="begin"/>
+            </w:r>
+            <w:r>
+              <w:rPr>
+                <w:rFonts w:ascii="Courier New" w:eastAsiaTheme="minorEastAsia" w:hAnsi="Courier New" w:cs="Courier New"/>
+                <w:sz w:val="36"/>
+                <w:szCs w:val="36"/>
+              </w:rPr>
+              <w:instrText xml:space="preserve"> REF _Ref72830991 \h </w:instrText>
+            </w:r>
+            <w:r>
+              <w:rPr>
+                <w:rFonts w:ascii="Courier New" w:eastAsiaTheme="minorEastAsia" w:hAnsi="Courier New" w:cs="Courier New"/>
+                <w:sz w:val="36"/>
+                <w:szCs w:val="36"/>
+              </w:rPr>
               <w:instrText xml:space="preserve"> \* MERGEFORMAT </w:instrText>
             </w:r>
             <w:r>
@@ -5697,62 +5743,6 @@
                 <w:sz w:val="36"/>
                 <w:szCs w:val="36"/>
               </w:rPr>
-              <w:fldChar w:fldCharType="separate"/>
-            </w:r>
-            <w:r>
-              <w:rPr>
-                <w:rFonts w:ascii="Courier New" w:eastAsiaTheme="minorEastAsia" w:hAnsi="Courier New" w:cs="Courier New"/>
-                <w:sz w:val="36"/>
-                <w:szCs w:val="36"/>
-              </w:rPr>
-              <w:t>4</w:t>
-            </w:r>
-            <w:r>
-              <w:rPr>
-                <w:rFonts w:ascii="Courier New" w:eastAsiaTheme="minorEastAsia" w:hAnsi="Courier New" w:cs="Courier New"/>
-                <w:sz w:val="36"/>
-                <w:szCs w:val="36"/>
-              </w:rPr>
-              <w:fldChar w:fldCharType="end"/>
-            </w:r>
-            <w:r>
-              <w:rPr>
-                <w:rFonts w:ascii="Courier New" w:eastAsiaTheme="minorEastAsia" w:hAnsi="Courier New" w:cs="Courier New"/>
-                <w:sz w:val="36"/>
-                <w:szCs w:val="36"/>
-              </w:rPr>
-              <w:t xml:space="preserve"> e </w:t>
-            </w:r>
-            <w:r>
-              <w:rPr>
-                <w:rFonts w:ascii="Courier New" w:eastAsiaTheme="minorEastAsia" w:hAnsi="Courier New" w:cs="Courier New"/>
-                <w:sz w:val="36"/>
-                <w:szCs w:val="36"/>
-              </w:rPr>
-              <w:fldChar w:fldCharType="begin"/>
-            </w:r>
-            <w:r>
-              <w:rPr>
-                <w:rFonts w:ascii="Courier New" w:eastAsiaTheme="minorEastAsia" w:hAnsi="Courier New" w:cs="Courier New"/>
-                <w:sz w:val="36"/>
-                <w:szCs w:val="36"/>
-              </w:rPr>
-              <w:instrText xml:space="preserve"> REF _Ref72830991 \h </w:instrText>
-            </w:r>
-            <w:r>
-              <w:rPr>
-                <w:rFonts w:ascii="Courier New" w:eastAsiaTheme="minorEastAsia" w:hAnsi="Courier New" w:cs="Courier New"/>
-                <w:sz w:val="36"/>
-                <w:szCs w:val="36"/>
-              </w:rPr>
-            </w:r>
-            <w:r>
-              <w:rPr>
-                <w:rFonts w:ascii="Courier New" w:eastAsiaTheme="minorEastAsia" w:hAnsi="Courier New" w:cs="Courier New"/>
-                <w:sz w:val="36"/>
-                <w:szCs w:val="36"/>
-              </w:rPr>
-              <w:instrText xml:space="preserve"> \* MERGEFORMAT </w:instrText>
             </w:r>
             <w:r>
               <w:rPr>

</xml_diff>